<commit_message>
edits from RD (most finished) all are in word document so far
</commit_message>
<xml_diff>
--- a/manuscript/thesis_pve.docx
+++ b/manuscript/thesis_pve.docx
@@ -100,7 +100,7 @@
         <w:pStyle w:val="FirstParagraph"/>
       </w:pPr>
       <w:r>
-        <w:t xml:space="preserve">Interpreting limitations to plant growth requires understanding of the balance between carbon (C) source and sink activity. This study used manipulations of soil volume to test how growth is coupled to physiology, C allocation, and sink activity in</w:t>
+        <w:t xml:space="preserve">Interpreting limitations to plant growth requires understanding the balance between carbon (C) source and sink activity. This study used manipulations of soil volume to test how growth is coupled to physiology, C allocation, and sink activity in</w:t>
       </w:r>
       <w:r>
         <w:t xml:space="preserve"> </w:t>
@@ -530,7 +530,7 @@
         <w:t xml:space="preserve"> </w:t>
       </w:r>
       <w:r>
-        <w:t xml:space="preserve">do not always infer similar responses in growth.</w:t>
+        <w:t xml:space="preserve">do not always infer proportional responses in growth.</w:t>
       </w:r>
     </w:p>
     <w:p>
@@ -541,7 +541,7 @@
         <w:br w:type="textWrapping"/>
       </w:r>
       <w:r>
-        <w:t xml:space="preserve">Alternatively, manipulating plant tissue C sinks is often used to investigate the correlation of</w:t>
+        <w:t xml:space="preserve">Alternatively, manipulating plant tissue C sinks is often used to investigate the correlation between</w:t>
       </w:r>
       <w:r>
         <w:t xml:space="preserve"> </w:t>
@@ -616,7 +616,7 @@
         <w:t xml:space="preserve"> </w:t>
       </w:r>
       <w:r>
-        <w:t xml:space="preserve">and growth should be expected. Whether photosynthetic down regulation is evident in woody species has been tested through fruit removal, phloem girdling and low temperatures at high elevations. In these studies, down regulation of</w:t>
+        <w:t xml:space="preserve">and growth should be expected. Whether photosynthetic down regulation is evident in woody species has been tested through fruit removal and phloem girdling. In these studies, down regulation of</w:t>
       </w:r>
       <w:r>
         <w:t xml:space="preserve"> </w:t>
@@ -644,7 +644,7 @@
         <w:t xml:space="preserve"> </w:t>
       </w:r>
       <w:r>
-        <w:t xml:space="preserve">(Hoch et al. 2002, Iglesias et al. 2002, Urban and Alphonsout 2007, Haouari et al. 2013)</w:t>
+        <w:t xml:space="preserve">(Iglesias et al. 2002, Urban and Alphonsout 2007, Haouari et al. 2013)</w:t>
       </w:r>
       <w:r>
         <w:t xml:space="preserve">. However, reductions in</w:t>
@@ -1365,7 +1365,7 @@
         </m:r>
       </m:oMath>
       <w:r>
-        <w:t xml:space="preserve">mol photons m</w:t>
+        <w:t xml:space="preserve">mol m</w:t>
       </w:r>
       <w:r>
         <w:rPr>
@@ -2013,7 +2013,7 @@
         <w:t xml:space="preserve">f</w:t>
       </w:r>
       <w:r>
-        <w:t xml:space="preserve">, %) was calculated on all gas exchange leaves from leaf mass without TNC and leaf N content.</w:t>
+        <w:t xml:space="preserve">, %) was calculated on all gas exchange leaves from leaf mass without TNC content.</w:t>
       </w:r>
     </w:p>
     <w:p>
@@ -2284,7 +2284,7 @@
         <w:t xml:space="preserve">-1</w:t>
       </w:r>
       <w:r>
-        <w:t xml:space="preserve">),</w:t>
+        <w:t xml:space="preserve">, explained below),</w:t>
       </w:r>
       <w:r>
         <w:t xml:space="preserve"> </w:t>
@@ -2472,19 +2472,7 @@
         <w:t xml:space="preserve"> </w:t>
       </w:r>
       <w:r>
-        <w:t xml:space="preserve">is the standing biomass of each component (g). R</w:t>
-      </w:r>
-      <w:r>
-        <w:rPr>
-          <w:vertAlign w:val="subscript"/>
-        </w:rPr>
-        <w:t xml:space="preserve">leaf</w:t>
-      </w:r>
-      <w:r>
-        <w:t xml:space="preserve"> </w:t>
-      </w:r>
-      <w:r>
-        <w:t xml:space="preserve">is represented in the calculation of C</w:t>
+        <w:t xml:space="preserve">is the standing biomass of each component (g). Leaf respiration is represented in the calculation of C</w:t>
       </w:r>
       <w:r>
         <w:rPr>
@@ -2493,10 +2481,7 @@
         <w:t xml:space="preserve">day</w:t>
       </w:r>
       <w:r>
-        <w:t xml:space="preserve"> </w:t>
-      </w:r>
-      <w:r>
-        <w:t xml:space="preserve">(described below). The change in individual component biomass (M</w:t>
+        <w:t xml:space="preserve">. The change in individual component biomass (M</w:t>
       </w:r>
       <w:r>
         <w:rPr>
@@ -2757,7 +2742,19 @@
         <w:t xml:space="preserve"> </w:t>
       </w:r>
       <w:r>
-        <w:t xml:space="preserve">with the 'plantecophys' package in R with the mean photosynthetic parameters (J</w:t>
+        <w:t xml:space="preserve">with the 'plantecophys' package</w:t>
+      </w:r>
+      <w:r>
+        <w:t xml:space="preserve"> </w:t>
+      </w:r>
+      <w:r>
+        <w:t xml:space="preserve">(Duursma 2015)</w:t>
+      </w:r>
+      <w:r>
+        <w:t xml:space="preserve"> </w:t>
+      </w:r>
+      <w:r>
+        <w:t xml:space="preserve">in R with the mean photosynthetic parameters (J</w:t>
       </w:r>
       <w:r>
         <w:rPr>
@@ -2856,7 +2853,7 @@
         <w:t xml:space="preserve"> </w:t>
       </w:r>
       <w:r>
-        <w:t xml:space="preserve">values. Methods of the coupled leaf gas exchange model are described in Duursma et al</w:t>
+        <w:t xml:space="preserve">values. Methods of the coupled leaf gas exchange model are also described in Duursma et al</w:t>
       </w:r>
       <w:r>
         <w:t xml:space="preserve"> </w:t>
@@ -2875,6 +2872,13 @@
           <w:i/>
         </w:rPr>
         <w:t xml:space="preserve">A</w:t>
+      </w:r>
+      <w:r>
+        <w:rPr>
+          <w:vertAlign w:val="subscript"/>
+          <w:i/>
+        </w:rPr>
+        <w:t xml:space="preserve">n</w:t>
       </w:r>
       <w:r>
         <w:t xml:space="preserve"> </w:t>
@@ -3066,7 +3070,7 @@
         <w:t xml:space="preserve"> </w:t>
       </w:r>
       <w:r>
-        <w:t xml:space="preserve">in R to build a 3D plant structure based on digitized metrics of plant allometry and crown structure. Inputting the same treatment specific physiological parameters listed above, 'YplantQMC' outputs total</w:t>
+        <w:t xml:space="preserve">in R to build a 3D plant structure based on digitized metrics of plant allometry and crown structure. Using the same treatment specific physiological parameters listed above, 'YplantQMC' outputs total</w:t>
       </w:r>
       <w:r>
         <w:t xml:space="preserve"> </w:t>
@@ -3327,7 +3331,7 @@
         <w:t xml:space="preserve">S2</w:t>
       </w:r>
       <w:r>
-        <w:t xml:space="preserve">, respectively), was used to improve model biomass predictions compared to measured harvest biomass. For all cases, seedling biomass production was compared between model output and harvested seedlings with treatment specific mean C</w:t>
+        <w:t xml:space="preserve">, respectively), was used to test for improvement of biomass predictions compared to measured harvest biomass. For all cases, seedling biomass production was compared between model output and harvested seedlings with treatment specific mean C</w:t>
       </w:r>
       <w:r>
         <w:rPr>
@@ -3357,13 +3361,13 @@
         <w:pStyle w:val="FirstParagraph"/>
       </w:pPr>
       <w:r>
-        <w:t xml:space="preserve">Differences in experimental parameters with soil volume were analysed by mixed-effects models in R with individual containers and experimental blocks as random effects and soil volume treatment as a categorical fixed effect with seven levels. Tukey's post-hoc tests were performed in conjunction with ANOVA to determine which specific paired comparisons among soil volume treatments were different. A linear mixed effect model of A</w:t>
-      </w:r>
-      <w:r>
-        <w:rPr>
-          <w:vertAlign w:val="subscript"/>
-        </w:rPr>
-        <w:t xml:space="preserve">max</w:t>
+        <w:t xml:space="preserve">Differences in measured parameters with soil volume were analysed by mixed-effects models in R with individual containers and experimental blocks as random effects and soil volume treatment as a categorical fixed effect with seven levels. Tukey's post-hoc tests were performed in conjunction with ANOVA to determine which specific paired comparisons among soil volume treatments were different. A linear mixed effect model of A</w:t>
+      </w:r>
+      <w:r>
+        <w:rPr>
+          <w:vertAlign w:val="subscript"/>
+        </w:rPr>
+        <w:t xml:space="preserve">mass</w:t>
       </w:r>
       <w:r>
         <w:t xml:space="preserve"> </w:t>
@@ -3408,7 +3412,22 @@
         <w:t xml:space="preserve">(Warton et al. 2012)</w:t>
       </w:r>
       <w:r>
-        <w:t xml:space="preserve">. All tests of statistical significance were conducted at an alpha level of 0.05.</w:t>
+        <w:t xml:space="preserve">. All tests of statistical significance were conducted at an</w:t>
+      </w:r>
+      <w:r>
+        <w:t xml:space="preserve"> </w:t>
+      </w:r>
+      <m:oMath>
+        <m:r>
+          <m:rPr/>
+          <m:t>α</m:t>
+        </m:r>
+      </m:oMath>
+      <w:r>
+        <w:t xml:space="preserve"> </w:t>
+      </w:r>
+      <w:r>
+        <w:t xml:space="preserve">level of 0.05.</w:t>
       </w:r>
     </w:p>
     <w:p>
@@ -3526,7 +3545,7 @@
         <w:t xml:space="preserve">Figure 2.1</w:t>
       </w:r>
       <w:r>
-        <w:t xml:space="preserve">. Soil volume treatment means ± standard error of height growth (a), diameter growth (b), and interpolated seedling leaf area (c) measured weekly of</w:t>
+        <w:t xml:space="preserve">. Soil volume treatment means ± standard error of height growth (a), diameter growth (b), and seedling leaf area estimated from leaf counts (c) measured weekly of</w:t>
       </w:r>
       <w:r>
         <w:t xml:space="preserve"> </w:t>
@@ -3640,7 +3659,7 @@
         <w:t xml:space="preserve"> </w:t>
       </w:r>
       <w:r>
-        <w:t xml:space="preserve">= 0.904, 95% CI = [0.846,1.119]) and a near identical ratio of leaf to fine root mass (Figure 2.3c).</w:t>
+        <w:t xml:space="preserve">= 0.904, 95% CI = [0.846,1.119]) and the ratio of leaf to fine root mass was also not different (Figure 2.3c).</w:t>
       </w:r>
     </w:p>
     <w:p>
@@ -3696,7 +3715,7 @@
     <w:tbl>
       <w:tblPr>
         <w:tblStyle w:val="TableNormal"/>
-        <w:tblW w:type="pct" w:w="12291.666666666668"/>
+        <w:tblW w:type="pct" w:w="13055.555555555558"/>
         <w:tblLook w:firstRow="1"/>
       </w:tblPr>
       <w:tblGrid>
@@ -3706,7 +3725,7 @@
         <w:gridCol w:w="2310"/>
         <w:gridCol w:w="2310"/>
         <w:gridCol w:w="3630"/>
-        <w:gridCol w:w="2310"/>
+        <w:gridCol w:w="3520"/>
       </w:tblGrid>
       <w:tr>
         <w:trPr>
@@ -3918,8 +3937,20 @@
               <w:rPr>
                 <w:b/>
               </w:rPr>
-              <w:t xml:space="preserve">Leaf d</w:t>
-            </w:r>
+              <w:t xml:space="preserve">Leaf</w:t>
+            </w:r>
+            <w:r>
+              <w:rPr>
+                <w:b/>
+              </w:rPr>
+              <w:t xml:space="preserve"> </w:t>
+            </w:r>
+            <m:oMath>
+              <m:r>
+                <m:rPr/>
+                <m:t>δ</m:t>
+              </m:r>
+            </m:oMath>
             <w:r>
               <w:rPr>
                 <w:vertAlign w:val="superscript"/>
@@ -9250,29 +9281,6 @@
       </w:pPr>
       <w:r>
         <w:t xml:space="preserve">Haouari A, Van Labeke M-C, Steppe K, Mariem FB, Braham M, Chaieb M (2013) Fruit thinning affects photosynthetic activity, carbohydrate levels, and shoot and fruit development of olive trees grown under semiarid conditions. Functional Plant Biology 40:1179–1186.</w:t>
-      </w:r>
-    </w:p>
-    <w:p>
-      <w:pPr>
-        <w:pStyle w:val="Bibliography"/>
-      </w:pPr>
-      <w:r>
-        <w:t xml:space="preserve">Hoch G, Popp M, Körner C (2002) Altitudinal increase of mobile carbon pools in</w:t>
-      </w:r>
-      <w:r>
-        <w:t xml:space="preserve"> </w:t>
-      </w:r>
-      <w:r>
-        <w:rPr>
-          <w:i/>
-        </w:rPr>
-        <w:t xml:space="preserve">Pinus cembra</w:t>
-      </w:r>
-      <w:r>
-        <w:t xml:space="preserve"> </w:t>
-      </w:r>
-      <w:r>
-        <w:t xml:space="preserve">suggests sink limitation of growth at the Swiss treeline. Oikos 98:361–374.</w:t>
       </w:r>
     </w:p>
     <w:p>
@@ -10091,7 +10099,7 @@
     </w:lvl>
   </w:abstractNum>
   <w:abstractNum w:abstractNumId="990">
-    <w:nsid w:val="ee197eba"/>
+    <w:nsid w:val="bb8ae22c"/>
     <w:multiLevelType w:val="multilevel"/>
     <w:lvl w:ilvl="0">
       <w:numFmt w:val="bullet"/>

</xml_diff>